<commit_message>
removed and replaced images and icon
</commit_message>
<xml_diff>
--- a/msbuild.docx
+++ b/msbuild.docx
@@ -52,7 +52,13 @@
       </w:r>
       <w:proofErr w:type="spellEnd"/>
       <w:r>
-        <w:t>=net6.0-windows10.0.19041.0 /</w:t>
+        <w:t>=net</w:t>
+      </w:r>
+      <w:r>
+        <w:t>7</w:t>
+      </w:r>
+      <w:r>
+        <w:t>.0-windows10.0.19041.0 /</w:t>
       </w:r>
       <w:proofErr w:type="spellStart"/>
       <w:r>

</xml_diff>